<commit_message>
update Mouse_Click and SoundManager
</commit_message>
<xml_diff>
--- a/idea/Lợi idea.docx
+++ b/idea/Lợi idea.docx
@@ -539,10 +539,7 @@
         <w:ind w:left="720" w:firstLine="720"/>
       </w:pPr>
       <w:r>
-        <w:t>+ Kiếm âm thanh nhận thưởng</w:t>
-      </w:r>
-      <w:r>
-        <w:t>.</w:t>
+        <w:t>+ Kiếm âm thanh nhận thưởng.</w:t>
       </w:r>
     </w:p>
     <w:p>
@@ -611,8 +608,28 @@
     </w:p>
     <w:p>
       <w:r>
-        <w:tab/>
-      </w:r>
+        <w:t>- Tuần 4: ALL</w:t>
+      </w:r>
+    </w:p>
+    <w:p>
+      <w:r>
+        <w:tab/>
+        <w:t>+ Phát triển trạng thái buff của bóng ( quả cầu lửa ).</w:t>
+      </w:r>
+    </w:p>
+    <w:p>
+      <w:r>
+        <w:tab/>
+        <w:t>+ Phát triển giao diện  (button, tiêu đề ).</w:t>
+      </w:r>
+    </w:p>
+    <w:p>
+      <w:r>
+        <w:tab/>
+        <w:t>+ Tìm cách khắc phục việc vào game lâu.</w:t>
+      </w:r>
+    </w:p>
+    <w:p>
       <w:r>
         <w:tab/>
       </w:r>

</xml_diff>

<commit_message>
update idea for team
</commit_message>
<xml_diff>
--- a/idea/Lợi idea.docx
+++ b/idea/Lợi idea.docx
@@ -661,6 +661,44 @@
       <w:r>
         <w:tab/>
         <w:t>+ Tường, Tùng: phát triển phần PauseMenu và EndMenu</w:t>
+      </w:r>
+    </w:p>
+    <w:p/>
+    <w:p>
+      <w:r>
+        <w:t>-Tuần 6:</w:t>
+      </w:r>
+    </w:p>
+    <w:p>
+      <w:r>
+        <w:tab/>
+        <w:t>+ Tùng: code WinMenu</w:t>
+      </w:r>
+    </w:p>
+    <w:p>
+      <w:r>
+        <w:tab/>
+        <w:t>+ Tường: code map + chuyển map</w:t>
+      </w:r>
+    </w:p>
+    <w:p>
+      <w:r>
+        <w:tab/>
+        <w:t>+ Lợi</w:t>
+      </w:r>
+      <w:r>
+        <w:t>, Minh: code animation cho ball.</w:t>
+      </w:r>
+    </w:p>
+    <w:p>
+      <w:r>
+        <w:t xml:space="preserve">- Tuần 7: </w:t>
+      </w:r>
+    </w:p>
+    <w:p>
+      <w:r>
+        <w:tab/>
+        <w:t>Coming soon….</w:t>
       </w:r>
     </w:p>
     <w:sectPr>

</xml_diff>